<commit_message>
Simplify letterhead to centered logo
</commit_message>
<xml_diff>
--- a/public/Japhes_Letterhead_Template.docx
+++ b/public/Japhes_Letterhead_Template.docx
@@ -2,53 +2,6 @@
 <file path=word/document.xml><?xml version="1.0" encoding="utf-8"?>
 <w:document xmlns:wpc="http://schemas.microsoft.com/office/word/2010/wordprocessingCanvas" xmlns:mo="http://schemas.microsoft.com/office/mac/office/2008/main" xmlns:mc="http://schemas.openxmlformats.org/markup-compatibility/2006" xmlns:mv="urn:schemas-microsoft-com:mac:vml" xmlns:o="urn:schemas-microsoft-com:office:office" xmlns:r="http://schemas.openxmlformats.org/officeDocument/2006/relationships" xmlns:m="http://schemas.openxmlformats.org/officeDocument/2006/math" xmlns:v="urn:schemas-microsoft-com:vml" xmlns:wp14="http://schemas.microsoft.com/office/word/2010/wordprocessingDrawing" xmlns:wp="http://schemas.openxmlformats.org/drawingml/2006/wordprocessingDrawing" xmlns:w10="urn:schemas-microsoft-com:office:word" xmlns:w="http://schemas.openxmlformats.org/wordprocessingml/2006/main" xmlns:w14="http://schemas.microsoft.com/office/word/2010/wordml" xmlns:wpg="http://schemas.microsoft.com/office/word/2010/wordprocessingGroup" xmlns:wpi="http://schemas.microsoft.com/office/word/2010/wordprocessingInk" xmlns:wne="http://schemas.microsoft.com/office/word/2006/wordml" xmlns:wps="http://schemas.microsoft.com/office/word/2010/wordprocessingShape" mc:Ignorable="w14 wp14">
   <w:body>
-    <w:p/>
-    <w:p>
-      <w:r>
-        <w:t>Date: __________________________</w:t>
-      </w:r>
-    </w:p>
-    <w:p/>
-    <w:p>
-      <w:r>
-        <w:t>To: ____________________________</w:t>
-      </w:r>
-    </w:p>
-    <w:p/>
-    <w:p>
-      <w:r>
-        <w:t>Subject: ________________________</w:t>
-      </w:r>
-    </w:p>
-    <w:p/>
-    <w:p>
-      <w:r>
-        <w:t>Dear ___________________________,</w:t>
-      </w:r>
-    </w:p>
-    <w:p/>
-    <w:p>
-      <w:r>
-        <w:t>[Write your letter here]</w:t>
-      </w:r>
-    </w:p>
-    <w:p/>
-    <w:p>
-      <w:r>
-        <w:t>Sincerely,</w:t>
-      </w:r>
-    </w:p>
-    <w:p/>
-    <w:p>
-      <w:r>
-        <w:t>______________________________</w:t>
-      </w:r>
-    </w:p>
-    <w:p>
-      <w:r>
-        <w:t>Japhe's Cakes &amp; Pizza</w:t>
-      </w:r>
-    </w:p>
     <w:sectPr>
       <w:headerReference w:type="default" r:id="rId9"/>
       <w:pgSz w:w="12240" w:h="15840"/>
@@ -62,38 +15,38 @@
 
 <file path=word/header1.xml><?xml version="1.0" encoding="utf-8"?>
 <w:hdr xmlns:m="http://schemas.openxmlformats.org/officeDocument/2006/math" xmlns:mc="http://schemas.openxmlformats.org/markup-compatibility/2006" xmlns:mo="http://schemas.microsoft.com/office/mac/office/2008/main" xmlns:mv="urn:schemas-microsoft-com:mac:vml" xmlns:o="urn:schemas-microsoft-com:office:office" xmlns:r="http://schemas.openxmlformats.org/officeDocument/2006/relationships" xmlns:v="urn:schemas-microsoft-com:vml" xmlns:w10="urn:schemas-microsoft-com:office:word" xmlns:w14="http://schemas.microsoft.com/office/word/2010/wordml" xmlns:w="http://schemas.openxmlformats.org/wordprocessingml/2006/main" xmlns:wne="http://schemas.microsoft.com/office/word/2006/wordml" xmlns:wp14="http://schemas.microsoft.com/office/word/2010/wordprocessingDrawing" xmlns:wp="http://schemas.openxmlformats.org/drawingml/2006/wordprocessingDrawing" xmlns:wpc="http://schemas.microsoft.com/office/word/2010/wordprocessingCanvas" xmlns:wpg="http://schemas.microsoft.com/office/word/2010/wordprocessingGroup" xmlns:wpi="http://schemas.microsoft.com/office/word/2010/wordprocessingInk" xmlns:wps="http://schemas.microsoft.com/office/word/2010/wordprocessingShape" mc:Ignorable="w14 wp14">
-  <w:p>
-    <w:pPr>
-      <w:pStyle w:val="Header"/>
-    </w:pPr>
-  </w:p>
   <w:tbl>
     <w:tblPr>
       <w:tblW w:type="auto" w:w="0"/>
       <w:tblLook w:firstColumn="1" w:firstRow="1" w:lastColumn="0" w:lastRow="0" w:noHBand="0" w:noVBand="1" w:val="04A0"/>
     </w:tblPr>
     <w:tblGrid>
-      <w:gridCol w:w="4680"/>
-      <w:gridCol w:w="4680"/>
+      <w:gridCol w:w="9360"/>
     </w:tblGrid>
     <w:tr>
       <w:tc>
         <w:tcPr>
-          <w:tcW w:type="dxa" w:w="4680"/>
-          <w:shd w:val="clear" w:color="auto" w:fill="D8D4EF"/>
+          <w:tcW w:type="dxa" w:w="9360"/>
+          <w:shd w:val="clear" w:color="auto" w:fill="D3D8F2"/>
         </w:tcPr>
         <w:p>
+          <w:pPr>
+            <w:jc w:val="center"/>
+          </w:pPr>
           <w:r>
             <w:rPr>
               <w:rFonts w:ascii="Georgia" w:hAnsi="Georgia"/>
               <w:b/>
               <w:color w:val="14131A"/>
-              <w:sz w:val="40"/>
+              <w:sz w:val="44"/>
             </w:rPr>
             <w:t>Japhe's</w:t>
           </w:r>
         </w:p>
         <w:p>
+          <w:pPr>
+            <w:jc w:val="center"/>
+          </w:pPr>
           <w:r>
             <w:rPr>
               <w:b/>
@@ -104,71 +57,15 @@
           </w:r>
         </w:p>
         <w:p>
+          <w:pPr>
+            <w:jc w:val="center"/>
+          </w:pPr>
           <w:r>
             <w:rPr>
-              <w:b w:val="0"/>
               <w:color w:val="5A5C6E"/>
               <w:sz w:val="16"/>
             </w:rPr>
             <w:t>QUALITY IS OUR PRIORITY</w:t>
-          </w:r>
-        </w:p>
-      </w:tc>
-      <w:tc>
-        <w:tcPr>
-          <w:tcW w:type="dxa" w:w="4680"/>
-          <w:shd w:val="clear" w:color="auto" w:fill="D8D4EF"/>
-        </w:tcPr>
-        <w:p>
-          <w:pPr>
-            <w:jc w:val="right"/>
-          </w:pPr>
-          <w:r>
-            <w:rPr>
-              <w:b/>
-              <w:color w:val="3C3D4B"/>
-              <w:sz w:val="18"/>
-            </w:rPr>
-            <w:t>Contact</w:t>
-          </w:r>
-        </w:p>
-        <w:p>
-          <w:pPr>
-            <w:jc w:val="right"/>
-          </w:pPr>
-          <w:r>
-            <w:rPr>
-              <w:b/>
-              <w:color w:val="14131A"/>
-              <w:sz w:val="18"/>
-            </w:rPr>
-            <w:t>0708244764</w:t>
-          </w:r>
-        </w:p>
-        <w:p>
-          <w:pPr>
-            <w:jc w:val="right"/>
-          </w:pPr>
-          <w:r>
-            <w:rPr>
-              <w:b w:val="0"/>
-              <w:color w:val="3C3D4B"/>
-              <w:sz w:val="18"/>
-            </w:rPr>
-            <w:t>ericklangat716@gmail.com</w:t>
-          </w:r>
-        </w:p>
-        <w:p>
-          <w:pPr>
-            <w:jc w:val="right"/>
-          </w:pPr>
-          <w:r>
-            <w:rPr>
-              <w:b w:val="0"/>
-              <w:color w:val="5A5C6E"/>
-              <w:sz w:val="16"/>
-            </w:rPr>
-            <w:t>Witeithie Town, Thika Super Highway</w:t>
           </w:r>
         </w:p>
       </w:tc>

</xml_diff>

<commit_message>
Use wordmark logo everywhere and add pizza descriptions
</commit_message>
<xml_diff>
--- a/public/Japhes_Letterhead_Template.docx
+++ b/public/Japhes_Letterhead_Template.docx
@@ -34,38 +34,38 @@
             <w:jc w:val="center"/>
           </w:pPr>
           <w:r>
-            <w:rPr>
-              <w:rFonts w:ascii="Georgia" w:hAnsi="Georgia"/>
-              <w:b/>
-              <w:color w:val="14131A"/>
-              <w:sz w:val="44"/>
-            </w:rPr>
-            <w:t>Japhe's</w:t>
-          </w:r>
-        </w:p>
-        <w:p>
-          <w:pPr>
-            <w:jc w:val="center"/>
-          </w:pPr>
-          <w:r>
-            <w:rPr>
-              <w:b/>
-              <w:color w:val="3C3D4B"/>
-              <w:sz w:val="18"/>
-            </w:rPr>
-            <w:t>CAKES &amp; PIZZA</w:t>
-          </w:r>
-        </w:p>
-        <w:p>
-          <w:pPr>
-            <w:jc w:val="center"/>
-          </w:pPr>
-          <w:r>
-            <w:rPr>
-              <w:color w:val="5A5C6E"/>
-              <w:sz w:val="16"/>
-            </w:rPr>
-            <w:t>QUALITY IS OUR PRIORITY</w:t>
+            <w:drawing>
+              <wp:inline xmlns:a="http://schemas.openxmlformats.org/drawingml/2006/main" xmlns:pic="http://schemas.openxmlformats.org/drawingml/2006/picture">
+                <wp:extent cx="4754880" cy="950976"/>
+                <wp:docPr id="1" name="Picture 1"/>
+                <wp:cNvGraphicFramePr>
+                  <a:graphicFrameLocks noChangeAspect="1"/>
+                </wp:cNvGraphicFramePr>
+                <a:graphic>
+                  <a:graphicData uri="http://schemas.openxmlformats.org/drawingml/2006/picture">
+                    <pic:pic>
+                      <pic:nvPicPr>
+                        <pic:cNvPr id="0" name="wordmark.png"/>
+                        <pic:cNvPicPr/>
+                      </pic:nvPicPr>
+                      <pic:blipFill>
+                        <a:blip r:embed="rId1"/>
+                        <a:stretch>
+                          <a:fillRect/>
+                        </a:stretch>
+                      </pic:blipFill>
+                      <pic:spPr>
+                        <a:xfrm>
+                          <a:off x="0" y="0"/>
+                          <a:ext cx="4754880" cy="950976"/>
+                        </a:xfrm>
+                        <a:prstGeom prst="rect"/>
+                      </pic:spPr>
+                    </pic:pic>
+                  </a:graphicData>
+                </a:graphic>
+              </wp:inline>
+            </w:drawing>
           </w:r>
         </w:p>
       </w:tc>

</xml_diff>

<commit_message>
Align logo to homepage wordmark
</commit_message>
<xml_diff>
--- a/public/Japhes_Letterhead_Template.docx
+++ b/public/Japhes_Letterhead_Template.docx
@@ -36,7 +36,7 @@
           <w:r>
             <w:drawing>
               <wp:inline xmlns:a="http://schemas.openxmlformats.org/drawingml/2006/main" xmlns:pic="http://schemas.openxmlformats.org/drawingml/2006/picture">
-                <wp:extent cx="4754880" cy="950976"/>
+                <wp:extent cx="3840480" cy="1991360"/>
                 <wp:docPr id="1" name="Picture 1"/>
                 <wp:cNvGraphicFramePr>
                   <a:graphicFrameLocks noChangeAspect="1"/>
@@ -57,7 +57,7 @@
                       <pic:spPr>
                         <a:xfrm>
                           <a:off x="0" y="0"/>
-                          <a:ext cx="4754880" cy="950976"/>
+                          <a:ext cx="3840480" cy="1991360"/>
                         </a:xfrm>
                         <a:prstGeom prst="rect"/>
                       </pic:spPr>

</xml_diff>